<commit_message>
updated based on review - 08/15/2017
</commit_message>
<xml_diff>
--- a/Template_Files/04_TechnicalSafetyConcept_LaneAssistance.docx
+++ b/Template_Files/04_TechnicalSafetyConcept_LaneAssistance.docx
@@ -1302,7 +1302,7 @@
                 <w:noProof/>
                 <w:webHidden/>
               </w:rPr>
-              <w:t>3</w:t>
+              <w:t>4</w:t>
             </w:r>
             <w:r>
               <w:rPr>
@@ -2325,7 +2325,7 @@
               <w:rPr>
                 <w:rFonts w:hint="eastAsia"/>
               </w:rPr>
-              <w:t>C</w:t>
+              <w:t>B</w:t>
             </w:r>
           </w:p>
         </w:tc>
@@ -2345,7 +2345,13 @@
               <w:spacing w:line="240" w:lineRule="auto"/>
             </w:pPr>
             <w:r>
-              <w:t>50ms</w:t>
+              <w:t>5</w:t>
+            </w:r>
+            <w:r>
+              <w:t>0</w:t>
+            </w:r>
+            <w:r>
+              <w:t>0ms</w:t>
             </w:r>
           </w:p>
         </w:tc>
@@ -2384,28 +2390,21 @@
       </w:pPr>
       <w:bookmarkStart w:id="16" w:name="_Toc490397766"/>
       <w:r>
+        <w:lastRenderedPageBreak/>
         <w:t>Refined System Architecture from Functional Safety Concept</w:t>
       </w:r>
       <w:bookmarkEnd w:id="16"/>
     </w:p>
-    <w:p/>
     <w:p>
-      <w:pPr>
-        <w:pStyle w:val="Heading3"/>
-        <w:contextualSpacing w:val="0"/>
-      </w:pPr>
-      <w:bookmarkStart w:id="17" w:name="_qvk4x8rvn2fn" w:colFirst="0" w:colLast="0"/>
-      <w:bookmarkEnd w:id="17"/>
       <w:r>
         <w:rPr>
           <w:noProof/>
         </w:rPr>
-        <w:lastRenderedPageBreak/>
         <w:drawing>
           <wp:inline distT="0" distB="0" distL="0" distR="0">
-            <wp:extent cx="5943600" cy="3343275"/>
-            <wp:effectExtent l="0" t="0" r="0" b="9525"/>
-            <wp:docPr id="4" name="Picture 4" descr="C:\Users\Yuesong Xie\AppData\Local\Microsoft\Windows\INetCache\Content.Word\graphic_asset_4.png"/>
+            <wp:extent cx="5943600" cy="3335069"/>
+            <wp:effectExtent l="0" t="0" r="0" b="0"/>
+            <wp:docPr id="6" name="Picture 6" descr="functionalconcept.png"/>
             <wp:cNvGraphicFramePr>
               <a:graphicFrameLocks xmlns:a="http://schemas.openxmlformats.org/drawingml/2006/main" noChangeAspect="1"/>
             </wp:cNvGraphicFramePr>
@@ -2413,13 +2412,13 @@
               <a:graphicData uri="http://schemas.openxmlformats.org/drawingml/2006/picture">
                 <pic:pic xmlns:pic="http://schemas.openxmlformats.org/drawingml/2006/picture">
                   <pic:nvPicPr>
-                    <pic:cNvPr id="0" name="Picture 1" descr="C:\Users\Yuesong Xie\AppData\Local\Microsoft\Windows\INetCache\Content.Word\graphic_asset_4.png"/>
+                    <pic:cNvPr id="0" name="Picture 1" descr="functionalconcept.png"/>
                     <pic:cNvPicPr>
                       <a:picLocks noChangeAspect="1" noChangeArrowheads="1"/>
                     </pic:cNvPicPr>
                   </pic:nvPicPr>
                   <pic:blipFill>
-                    <a:blip r:embed="rId7" cstate="print">
+                    <a:blip r:embed="rId7">
                       <a:extLst>
                         <a:ext uri="{28A0092B-C50C-407E-A947-70E740481C1C}">
                           <a14:useLocalDpi xmlns:a14="http://schemas.microsoft.com/office/drawing/2010/main" val="0"/>
@@ -2434,7 +2433,7 @@
                   <pic:spPr bwMode="auto">
                     <a:xfrm>
                       <a:off x="0" y="0"/>
-                      <a:ext cx="5943600" cy="3343275"/>
+                      <a:ext cx="5943600" cy="3335069"/>
                     </a:xfrm>
                     <a:prstGeom prst="rect">
                       <a:avLst/>
@@ -2450,6 +2449,14 @@
           </wp:inline>
         </w:drawing>
       </w:r>
+    </w:p>
+    <w:p>
+      <w:pPr>
+        <w:pStyle w:val="Heading3"/>
+        <w:contextualSpacing w:val="0"/>
+      </w:pPr>
+      <w:bookmarkStart w:id="17" w:name="_qvk4x8rvn2fn" w:colFirst="0" w:colLast="0"/>
+      <w:bookmarkEnd w:id="17"/>
     </w:p>
     <w:p>
       <w:pPr>
@@ -2785,7 +2792,11 @@
               <w:spacing w:line="240" w:lineRule="auto"/>
             </w:pPr>
             <w:r>
-              <w:t>Provides feedback to the driver about active/inactive status of the Lane Assistance system</w:t>
+              <w:t xml:space="preserve">Provides feedback to the driver about active/inactive status of the Lane Assistance </w:t>
+            </w:r>
+            <w:r>
+              <w:lastRenderedPageBreak/>
+              <w:t>system</w:t>
             </w:r>
           </w:p>
         </w:tc>
@@ -2807,6 +2818,7 @@
               <w:spacing w:line="240" w:lineRule="auto"/>
             </w:pPr>
             <w:r>
+              <w:lastRenderedPageBreak/>
               <w:t>Car Display ECU - Lane Assistance malfunction warning</w:t>
             </w:r>
           </w:p>
@@ -2827,11 +2839,7 @@
               <w:spacing w:line="240" w:lineRule="auto"/>
             </w:pPr>
             <w:r>
-              <w:t xml:space="preserve">Provides feedback to the driver about malfunction status of the Lane Assistance system. Receives </w:t>
-            </w:r>
-            <w:r>
-              <w:lastRenderedPageBreak/>
-              <w:t>input from LDW Safety Functionality (LDW_Error_Status)</w:t>
+              <w:t>Provides feedback to the driver about malfunction status of the Lane Assistance system. Receives input from LDW Safety Functionality (LDW_Error_Status)</w:t>
             </w:r>
           </w:p>
         </w:tc>
@@ -2853,7 +2861,6 @@
               <w:spacing w:line="240" w:lineRule="auto"/>
             </w:pPr>
             <w:r>
-              <w:lastRenderedPageBreak/>
               <w:t>Driver Steering Torque Sensor</w:t>
             </w:r>
           </w:p>
@@ -3177,6 +3184,7 @@
     <w:p/>
     <w:p>
       <w:r>
+        <w:lastRenderedPageBreak/>
         <w:t xml:space="preserve">Functional Safety Requirement 01-01 with its associated system elements </w:t>
       </w:r>
     </w:p>
@@ -3285,14 +3293,7 @@
               <w:rPr>
                 <w:b/>
               </w:rPr>
-              <w:t xml:space="preserve">Electronic </w:t>
-            </w:r>
-            <w:r>
-              <w:rPr>
-                <w:b/>
-              </w:rPr>
-              <w:lastRenderedPageBreak/>
-              <w:t>Power Steering ECU</w:t>
+              <w:t>Electronic Power Steering ECU</w:t>
             </w:r>
           </w:p>
         </w:tc>
@@ -3319,15 +3320,7 @@
               <w:rPr>
                 <w:b/>
               </w:rPr>
-              <w:lastRenderedPageBreak/>
-              <w:t xml:space="preserve">Camera </w:t>
-            </w:r>
-            <w:r>
-              <w:rPr>
-                <w:b/>
-              </w:rPr>
-              <w:lastRenderedPageBreak/>
-              <w:t>ECU</w:t>
+              <w:t>Camera ECU</w:t>
             </w:r>
           </w:p>
         </w:tc>
@@ -3354,15 +3347,7 @@
               <w:rPr>
                 <w:b/>
               </w:rPr>
-              <w:lastRenderedPageBreak/>
-              <w:t xml:space="preserve">Car Display </w:t>
-            </w:r>
-            <w:r>
-              <w:rPr>
-                <w:b/>
-              </w:rPr>
-              <w:lastRenderedPageBreak/>
-              <w:t>ECU</w:t>
+              <w:t>Car Display ECU</w:t>
             </w:r>
           </w:p>
         </w:tc>
@@ -3384,7 +3369,6 @@
               <w:spacing w:line="240" w:lineRule="auto"/>
             </w:pPr>
             <w:r>
-              <w:lastRenderedPageBreak/>
               <w:t>Functional</w:t>
             </w:r>
           </w:p>
@@ -4350,6 +4334,7 @@
               <w:spacing w:line="240" w:lineRule="auto"/>
             </w:pPr>
             <w:r>
+              <w:lastRenderedPageBreak/>
               <w:t>Safety</w:t>
             </w:r>
           </w:p>
@@ -4368,28 +4353,31 @@
               <w:spacing w:line="240" w:lineRule="auto"/>
             </w:pPr>
             <w:r>
+              <w:t>05</w:t>
+            </w:r>
+          </w:p>
+        </w:tc>
+        <w:tc>
+          <w:tcPr>
+            <w:tcW w:w="3309" w:type="dxa"/>
+            <w:tcMar>
+              <w:top w:w="100" w:type="dxa"/>
+              <w:left w:w="100" w:type="dxa"/>
+              <w:bottom w:w="100" w:type="dxa"/>
+              <w:right w:w="100" w:type="dxa"/>
+            </w:tcMar>
+          </w:tcPr>
+          <w:p>
+            <w:pPr>
+              <w:widowControl w:val="0"/>
+            </w:pPr>
+            <w:r>
               <w:lastRenderedPageBreak/>
-              <w:t>05</w:t>
-            </w:r>
-          </w:p>
-        </w:tc>
-        <w:tc>
-          <w:tcPr>
-            <w:tcW w:w="3309" w:type="dxa"/>
-            <w:tcMar>
-              <w:top w:w="100" w:type="dxa"/>
-              <w:left w:w="100" w:type="dxa"/>
-              <w:bottom w:w="100" w:type="dxa"/>
-              <w:right w:w="100" w:type="dxa"/>
-            </w:tcMar>
-          </w:tcPr>
-          <w:p>
-            <w:pPr>
-              <w:widowControl w:val="0"/>
-            </w:pPr>
+              <w:t xml:space="preserve">Memory test shall be conducted </w:t>
+            </w:r>
             <w:r>
               <w:lastRenderedPageBreak/>
-              <w:t>Memory test shall be conducted at startup of the EPS ECU to check for any faults in memory</w:t>
+              <w:t>at startup of the EPS ECU to check for any faults in memory</w:t>
             </w:r>
           </w:p>
         </w:tc>
@@ -4412,6 +4400,7 @@
               <w:rPr>
                 <w:rFonts w:hint="eastAsia"/>
               </w:rPr>
+              <w:lastRenderedPageBreak/>
               <w:t>A</w:t>
             </w:r>
           </w:p>
@@ -4441,6 +4430,7 @@
               <w:t xml:space="preserve">gnition </w:t>
             </w:r>
             <w:r>
+              <w:lastRenderedPageBreak/>
               <w:t>cycle</w:t>
             </w:r>
           </w:p>
@@ -4461,6 +4451,7 @@
               <w:spacing w:line="240" w:lineRule="auto"/>
             </w:pPr>
             <w:r>
+              <w:lastRenderedPageBreak/>
               <w:t>Safety Startup</w:t>
             </w:r>
           </w:p>
@@ -5478,6 +5469,7 @@
               <w:spacing w:line="240" w:lineRule="auto"/>
             </w:pPr>
             <w:r>
+              <w:lastRenderedPageBreak/>
               <w:t>Technical</w:t>
             </w:r>
           </w:p>
@@ -5505,7 +5497,6 @@
               <w:spacing w:line="240" w:lineRule="auto"/>
             </w:pPr>
             <w:r>
-              <w:lastRenderedPageBreak/>
               <w:t>04</w:t>
             </w:r>
           </w:p>
@@ -5525,12 +5516,7 @@
               <w:widowControl w:val="0"/>
             </w:pPr>
             <w:r>
-              <w:lastRenderedPageBreak/>
-              <w:t xml:space="preserve">The validity and integrity of the data transmission for 'LDW_Torque_Request' signal shall </w:t>
-            </w:r>
-            <w:r>
-              <w:lastRenderedPageBreak/>
-              <w:t>be ensured</w:t>
+              <w:t>The validity and integrity of the data transmission for 'LDW_Torque_Request' signal shall be ensured</w:t>
             </w:r>
           </w:p>
         </w:tc>
@@ -5553,7 +5539,6 @@
               <w:rPr>
                 <w:rFonts w:hint="eastAsia"/>
               </w:rPr>
-              <w:lastRenderedPageBreak/>
               <w:t>C</w:t>
             </w:r>
           </w:p>
@@ -5600,11 +5585,7 @@
               <w:spacing w:line="240" w:lineRule="auto"/>
             </w:pPr>
             <w:r>
-              <w:t xml:space="preserve">Data Transmission Integrity </w:t>
-            </w:r>
-            <w:r>
-              <w:lastRenderedPageBreak/>
-              <w:t>Check</w:t>
+              <w:t>Data Transmission Integrity Check</w:t>
             </w:r>
           </w:p>
         </w:tc>
@@ -5624,7 +5605,6 @@
               <w:spacing w:line="240" w:lineRule="auto"/>
             </w:pPr>
             <w:r>
-              <w:lastRenderedPageBreak/>
               <w:t>Off</w:t>
             </w:r>
           </w:p>
@@ -6258,7 +6238,14 @@
               <w:rPr>
                 <w:b/>
               </w:rPr>
-              <w:t>ASIL</w:t>
+              <w:t>AS</w:t>
+            </w:r>
+            <w:r>
+              <w:rPr>
+                <w:b/>
+              </w:rPr>
+              <w:lastRenderedPageBreak/>
+              <w:t>IL</w:t>
             </w:r>
           </w:p>
         </w:tc>
@@ -6285,7 +6272,15 @@
               <w:rPr>
                 <w:b/>
               </w:rPr>
-              <w:t>Fault Tolerant Time Interval</w:t>
+              <w:lastRenderedPageBreak/>
+              <w:t xml:space="preserve">Fault Tolerant </w:t>
+            </w:r>
+            <w:r>
+              <w:rPr>
+                <w:b/>
+              </w:rPr>
+              <w:lastRenderedPageBreak/>
+              <w:t>Time Interval</w:t>
             </w:r>
           </w:p>
         </w:tc>
@@ -6312,6 +6307,7 @@
               <w:rPr>
                 <w:b/>
               </w:rPr>
+              <w:lastRenderedPageBreak/>
               <w:t>Allocation to Architecture</w:t>
             </w:r>
           </w:p>
@@ -6370,7 +6366,6 @@
               <w:spacing w:line="240" w:lineRule="auto"/>
             </w:pPr>
             <w:r>
-              <w:lastRenderedPageBreak/>
               <w:t>Safety</w:t>
             </w:r>
           </w:p>
@@ -6408,12 +6403,7 @@
               <w:widowControl w:val="0"/>
             </w:pPr>
             <w:r>
-              <w:lastRenderedPageBreak/>
-              <w:t xml:space="preserve">The LDW safety component shall </w:t>
-            </w:r>
-            <w:r>
-              <w:lastRenderedPageBreak/>
-              <w:t>ensure that the 'LDW_Torque_Request' sent to the 'Final electronic power steering Torque' component is applied for only Max_Duration</w:t>
+              <w:t>The LDW safety component shall ensure that the 'LDW_Torque_Request' sent to the 'Final electronic power steering Torque' component is applied for only Max_Duration</w:t>
             </w:r>
           </w:p>
         </w:tc>
@@ -6436,7 +6426,6 @@
               <w:rPr>
                 <w:rFonts w:hint="eastAsia"/>
               </w:rPr>
-              <w:lastRenderedPageBreak/>
               <w:t>B</w:t>
             </w:r>
           </w:p>
@@ -6483,11 +6472,7 @@
               <w:spacing w:line="240" w:lineRule="auto"/>
             </w:pPr>
             <w:r>
-              <w:t xml:space="preserve">LDW Safety </w:t>
-            </w:r>
-            <w:r>
-              <w:lastRenderedPageBreak/>
-              <w:t>Functionality</w:t>
+              <w:t>LDW Safety Functionality</w:t>
             </w:r>
           </w:p>
         </w:tc>
@@ -6510,7 +6495,6 @@
               <w:rPr>
                 <w:rFonts w:hint="eastAsia"/>
               </w:rPr>
-              <w:lastRenderedPageBreak/>
               <w:t>O</w:t>
             </w:r>
             <w:r>
@@ -7230,10 +7214,10 @@
           <w:noProof/>
         </w:rPr>
         <w:drawing>
-          <wp:inline distT="0" distB="0" distL="0" distR="0">
-            <wp:extent cx="5943600" cy="3335069"/>
-            <wp:effectExtent l="0" t="0" r="0" b="0"/>
-            <wp:docPr id="5" name="Picture 5" descr="functionalconcept.png"/>
+          <wp:inline distT="0" distB="0" distL="0" distR="0" wp14:anchorId="45A2A60B" wp14:editId="0BC8C094">
+            <wp:extent cx="5943600" cy="3343275"/>
+            <wp:effectExtent l="0" t="0" r="0" b="9525"/>
+            <wp:docPr id="4" name="Picture 4" descr="C:\Users\Yuesong Xie\AppData\Local\Microsoft\Windows\INetCache\Content.Word\graphic_asset_4.png"/>
             <wp:cNvGraphicFramePr>
               <a:graphicFrameLocks xmlns:a="http://schemas.openxmlformats.org/drawingml/2006/main" noChangeAspect="1"/>
             </wp:cNvGraphicFramePr>
@@ -7241,13 +7225,13 @@
               <a:graphicData uri="http://schemas.openxmlformats.org/drawingml/2006/picture">
                 <pic:pic xmlns:pic="http://schemas.openxmlformats.org/drawingml/2006/picture">
                   <pic:nvPicPr>
-                    <pic:cNvPr id="0" name="Picture 1" descr="functionalconcept.png"/>
+                    <pic:cNvPr id="0" name="Picture 1" descr="C:\Users\Yuesong Xie\AppData\Local\Microsoft\Windows\INetCache\Content.Word\graphic_asset_4.png"/>
                     <pic:cNvPicPr>
                       <a:picLocks noChangeAspect="1" noChangeArrowheads="1"/>
                     </pic:cNvPicPr>
                   </pic:nvPicPr>
                   <pic:blipFill>
-                    <a:blip r:embed="rId8">
+                    <a:blip r:embed="rId8" cstate="print">
                       <a:extLst>
                         <a:ext uri="{28A0092B-C50C-407E-A947-70E740481C1C}">
                           <a14:useLocalDpi xmlns:a14="http://schemas.microsoft.com/office/drawing/2010/main" val="0"/>
@@ -7262,7 +7246,7 @@
                   <pic:spPr bwMode="auto">
                     <a:xfrm>
                       <a:off x="0" y="0"/>
-                      <a:ext cx="5943600" cy="3335069"/>
+                      <a:ext cx="5943600" cy="3343275"/>
                     </a:xfrm>
                     <a:prstGeom prst="rect">
                       <a:avLst/>

</xml_diff>